<commit_message>
Added Print function (<< operator overload) to game
</commit_message>
<xml_diff>
--- a/part1/CS246 Chess Group Project Plan of Attack.docx
+++ b/part1/CS246 Chess Group Project Plan of Attack.docx
@@ -581,7 +581,31 @@
           <w:sz w:val="24"/>
           <w:szCs w:val="24"/>
         </w:rPr>
-        <w:t>The Game State depends on the piece classes and should be completed along after the pieces are completed (or at least partially completed)</w:t>
+        <w:t>The Game State depends on the piece class</w:t>
+      </w:r>
+      <w:r>
+        <w:rPr>
+          <w:rFonts w:ascii="Gill Sans MT" w:hAnsi="Gill Sans MT"/>
+          <w:sz w:val="24"/>
+          <w:szCs w:val="24"/>
+        </w:rPr>
+        <w:t>es and should be completed</w:t>
+      </w:r>
+      <w:r>
+        <w:rPr>
+          <w:rFonts w:ascii="Gill Sans MT" w:hAnsi="Gill Sans MT"/>
+          <w:sz w:val="24"/>
+          <w:szCs w:val="24"/>
+        </w:rPr>
+        <w:t xml:space="preserve"> </w:t>
+      </w:r>
+      <w:r>
+        <w:rPr>
+          <w:rFonts w:ascii="Gill Sans MT" w:hAnsi="Gill Sans MT"/>
+          <w:sz w:val="24"/>
+          <w:szCs w:val="24"/>
+        </w:rPr>
+        <w:t>after the pieces are completed some methods and fields such as the board can be completed first</w:t>
       </w:r>
       <w:r>
         <w:rPr>
@@ -1026,7 +1050,33 @@
           <w:sz w:val="24"/>
           <w:szCs w:val="24"/>
         </w:rPr>
-        <w:t>Additional Rules will need to be implemented first in this case as the computer behavior relies on these rules</w:t>
+        <w:t xml:space="preserve">Additional Rules will need to be implemented first in this case as the computer behavior relies on these </w:t>
+      </w:r>
+      <w:proofErr w:type="gramStart"/>
+      <w:r>
+        <w:rPr>
+          <w:rFonts w:ascii="Gill Sans MT" w:hAnsi="Gill Sans MT"/>
+          <w:sz w:val="24"/>
+          <w:szCs w:val="24"/>
+        </w:rPr>
+        <w:t>rules</w:t>
+      </w:r>
+      <w:r>
+        <w:rPr>
+          <w:rFonts w:ascii="Gill Sans MT" w:hAnsi="Gill Sans MT"/>
+          <w:sz w:val="24"/>
+          <w:szCs w:val="24"/>
+        </w:rPr>
+        <w:t>(</w:t>
+      </w:r>
+      <w:proofErr w:type="gramEnd"/>
+      <w:r>
+        <w:rPr>
+          <w:rFonts w:ascii="Gill Sans MT" w:hAnsi="Gill Sans MT"/>
+          <w:sz w:val="24"/>
+          <w:szCs w:val="24"/>
+        </w:rPr>
+        <w:t>these rules will be split among group members but yet to be decided who does what)</w:t>
       </w:r>
     </w:p>
     <w:p>
@@ -1062,6 +1112,14 @@
         </w:rPr>
         <w:t>Computer Players should be implemented after the game rules are completed</w:t>
       </w:r>
+      <w:r>
+        <w:rPr>
+          <w:rFonts w:ascii="Gill Sans MT" w:hAnsi="Gill Sans MT"/>
+          <w:sz w:val="24"/>
+          <w:szCs w:val="24"/>
+        </w:rPr>
+        <w:t>.</w:t>
+      </w:r>
     </w:p>
     <w:p>
       <w:pPr>
@@ -1184,14 +1242,25 @@
           <w:sz w:val="24"/>
           <w:szCs w:val="24"/>
         </w:rPr>
-        <w:t>Deadline with Test Suite and Bug Fixes: July 24</w:t>
-      </w:r>
+        <w:t>Deadline with Test Suite</w:t>
+      </w:r>
+      <w:bookmarkStart w:id="0" w:name="_GoBack"/>
+      <w:bookmarkEnd w:id="0"/>
       <w:r>
         <w:rPr>
           <w:rFonts w:ascii="Gill Sans MT" w:hAnsi="Gill Sans MT"/>
           <w:i/>
           <w:sz w:val="24"/>
           <w:szCs w:val="24"/>
+        </w:rPr>
+        <w:t xml:space="preserve"> and Bug Fixes: July 24</w:t>
+      </w:r>
+      <w:r>
+        <w:rPr>
+          <w:rFonts w:ascii="Gill Sans MT" w:hAnsi="Gill Sans MT"/>
+          <w:i/>
+          <w:sz w:val="24"/>
+          <w:szCs w:val="24"/>
           <w:vertAlign w:val="superscript"/>
         </w:rPr>
         <w:t>th</w:t>
@@ -1241,36 +1310,94 @@
         </w:rPr>
         <w:t xml:space="preserve">Possible enhancements planned </w:t>
       </w:r>
-    </w:p>
-    <w:p>
-      <w:pPr>
-        <w:rPr>
-          <w:rFonts w:ascii="Gill Sans MT" w:hAnsi="Gill Sans MT"/>
-          <w:b/>
-          <w:sz w:val="24"/>
-          <w:szCs w:val="24"/>
-        </w:rPr>
-      </w:pPr>
-    </w:p>
-    <w:p>
-      <w:pPr>
-        <w:rPr>
-          <w:rFonts w:ascii="Gill Sans MT" w:hAnsi="Gill Sans MT"/>
-          <w:b/>
-          <w:sz w:val="24"/>
-          <w:szCs w:val="24"/>
-        </w:rPr>
-      </w:pPr>
-    </w:p>
-    <w:p>
-      <w:pPr>
-        <w:rPr>
-          <w:rFonts w:ascii="Gill Sans MT" w:hAnsi="Gill Sans MT"/>
-          <w:b/>
-          <w:sz w:val="24"/>
-          <w:szCs w:val="24"/>
-        </w:rPr>
-      </w:pPr>
+      <w:r>
+        <w:rPr>
+          <w:rFonts w:ascii="Gill Sans MT" w:hAnsi="Gill Sans MT"/>
+          <w:sz w:val="24"/>
+          <w:szCs w:val="24"/>
+        </w:rPr>
+        <w:t>include a player move logs, and starting moves for computer players. These will o</w:t>
+      </w:r>
+      <w:r>
+        <w:rPr>
+          <w:rFonts w:ascii="Gill Sans MT" w:hAnsi="Gill Sans MT"/>
+          <w:sz w:val="24"/>
+          <w:szCs w:val="24"/>
+        </w:rPr>
+        <w:t>nly be done if time permits</w:t>
+      </w:r>
+      <w:r>
+        <w:rPr>
+          <w:rFonts w:ascii="Gill Sans MT" w:hAnsi="Gill Sans MT"/>
+          <w:sz w:val="24"/>
+          <w:szCs w:val="24"/>
+        </w:rPr>
+        <w:t>.</w:t>
+      </w:r>
+    </w:p>
+    <w:p>
+      <w:pPr>
+        <w:rPr>
+          <w:rFonts w:ascii="Gill Sans MT" w:hAnsi="Gill Sans MT"/>
+          <w:sz w:val="24"/>
+          <w:szCs w:val="24"/>
+        </w:rPr>
+      </w:pPr>
+      <w:r>
+        <w:rPr>
+          <w:rFonts w:ascii="Gill Sans MT" w:hAnsi="Gill Sans MT"/>
+          <w:sz w:val="24"/>
+          <w:szCs w:val="24"/>
+        </w:rPr>
+        <w:t>These will be done as a group.</w:t>
+      </w:r>
+    </w:p>
+    <w:p>
+      <w:pPr>
+        <w:rPr>
+          <w:rFonts w:ascii="Gill Sans MT" w:hAnsi="Gill Sans MT"/>
+          <w:i/>
+          <w:sz w:val="24"/>
+          <w:szCs w:val="24"/>
+        </w:rPr>
+      </w:pPr>
+      <w:r>
+        <w:rPr>
+          <w:rFonts w:ascii="Gill Sans MT" w:hAnsi="Gill Sans MT"/>
+          <w:i/>
+          <w:sz w:val="24"/>
+          <w:szCs w:val="24"/>
+        </w:rPr>
+        <w:t xml:space="preserve">Deadline with Test Suite and </w:t>
+      </w:r>
+      <w:r>
+        <w:rPr>
+          <w:rFonts w:ascii="Gill Sans MT" w:hAnsi="Gill Sans MT"/>
+          <w:i/>
+          <w:sz w:val="24"/>
+          <w:szCs w:val="24"/>
+        </w:rPr>
+        <w:t>Bug Fixes: July 25</w:t>
+      </w:r>
+      <w:r>
+        <w:rPr>
+          <w:rFonts w:ascii="Gill Sans MT" w:hAnsi="Gill Sans MT"/>
+          <w:i/>
+          <w:sz w:val="24"/>
+          <w:szCs w:val="24"/>
+          <w:vertAlign w:val="superscript"/>
+        </w:rPr>
+        <w:t>th</w:t>
+      </w:r>
+      <w:r>
+        <w:rPr>
+          <w:rFonts w:ascii="Gill Sans MT" w:hAnsi="Gill Sans MT"/>
+          <w:i/>
+          <w:sz w:val="24"/>
+          <w:szCs w:val="24"/>
+        </w:rPr>
+        <w:t xml:space="preserve"> </w:t>
+      </w:r>
     </w:p>
     <w:p>
       <w:pPr>
@@ -1662,8 +1789,6 @@
         </w:rPr>
         <w:t xml:space="preserve"> from size 2 to size 4, and changing loop conditions</w:t>
       </w:r>
-      <w:bookmarkStart w:id="0" w:name="_GoBack"/>
-      <w:bookmarkEnd w:id="0"/>
     </w:p>
     <w:sectPr>
       <w:pgSz w:w="12240" w:h="15840"/>

</xml_diff>

<commit_message>
Revert "Added Print function (<< operator overload) to game"
This reverts commit 74c2fafd03ce08bafcfb28a7087f86a6b2ef375c.
</commit_message>
<xml_diff>
--- a/part1/CS246 Chess Group Project Plan of Attack.docx
+++ b/part1/CS246 Chess Group Project Plan of Attack.docx
@@ -581,31 +581,7 @@
           <w:sz w:val="24"/>
           <w:szCs w:val="24"/>
         </w:rPr>
-        <w:t>The Game State depends on the piece class</w:t>
-      </w:r>
-      <w:r>
-        <w:rPr>
-          <w:rFonts w:ascii="Gill Sans MT" w:hAnsi="Gill Sans MT"/>
-          <w:sz w:val="24"/>
-          <w:szCs w:val="24"/>
-        </w:rPr>
-        <w:t>es and should be completed</w:t>
-      </w:r>
-      <w:r>
-        <w:rPr>
-          <w:rFonts w:ascii="Gill Sans MT" w:hAnsi="Gill Sans MT"/>
-          <w:sz w:val="24"/>
-          <w:szCs w:val="24"/>
-        </w:rPr>
-        <w:t xml:space="preserve"> </w:t>
-      </w:r>
-      <w:r>
-        <w:rPr>
-          <w:rFonts w:ascii="Gill Sans MT" w:hAnsi="Gill Sans MT"/>
-          <w:sz w:val="24"/>
-          <w:szCs w:val="24"/>
-        </w:rPr>
-        <w:t>after the pieces are completed some methods and fields such as the board can be completed first</w:t>
+        <w:t>The Game State depends on the piece classes and should be completed along after the pieces are completed (or at least partially completed)</w:t>
       </w:r>
       <w:r>
         <w:rPr>
@@ -1050,8 +1026,345 @@
           <w:sz w:val="24"/>
           <w:szCs w:val="24"/>
         </w:rPr>
-        <w:t xml:space="preserve">Additional Rules will need to be implemented first in this case as the computer behavior relies on these </w:t>
-      </w:r>
+        <w:t>Additional Rules will need to be implemented first in this case as the computer behavior relies on these rules</w:t>
+      </w:r>
+    </w:p>
+    <w:p>
+      <w:pPr>
+        <w:rPr>
+          <w:rFonts w:ascii="Gill Sans MT" w:hAnsi="Gill Sans MT"/>
+          <w:sz w:val="24"/>
+          <w:szCs w:val="24"/>
+        </w:rPr>
+      </w:pPr>
+      <w:r>
+        <w:rPr>
+          <w:rFonts w:ascii="Gill Sans MT" w:hAnsi="Gill Sans MT"/>
+          <w:sz w:val="24"/>
+          <w:szCs w:val="24"/>
+        </w:rPr>
+        <w:t>Graphical Interface should be implemented last as this does not affect other components of the game</w:t>
+      </w:r>
+    </w:p>
+    <w:p>
+      <w:pPr>
+        <w:rPr>
+          <w:rFonts w:ascii="Gill Sans MT" w:hAnsi="Gill Sans MT"/>
+          <w:sz w:val="24"/>
+          <w:szCs w:val="24"/>
+        </w:rPr>
+      </w:pPr>
+      <w:r>
+        <w:rPr>
+          <w:rFonts w:ascii="Gill Sans MT" w:hAnsi="Gill Sans MT"/>
+          <w:sz w:val="24"/>
+          <w:szCs w:val="24"/>
+        </w:rPr>
+        <w:t>Computer Players should be implemented after the game rules are completed</w:t>
+      </w:r>
+    </w:p>
+    <w:p>
+      <w:pPr>
+        <w:rPr>
+          <w:rFonts w:ascii="Gill Sans MT" w:hAnsi="Gill Sans MT"/>
+          <w:sz w:val="24"/>
+          <w:szCs w:val="24"/>
+        </w:rPr>
+      </w:pPr>
+      <w:r>
+        <w:rPr>
+          <w:rFonts w:ascii="Gill Sans MT" w:hAnsi="Gill Sans MT"/>
+          <w:sz w:val="24"/>
+          <w:szCs w:val="24"/>
+        </w:rPr>
+        <w:t>Additional Rules- Group (Pawn Rules- Mike</w:t>
+      </w:r>
+      <w:r>
+        <w:rPr>
+          <w:rFonts w:ascii="Gill Sans MT" w:hAnsi="Gill Sans MT"/>
+          <w:sz w:val="24"/>
+          <w:szCs w:val="24"/>
+        </w:rPr>
+        <w:t>, Castling- Allen, King Moves- Daniel</w:t>
+      </w:r>
+      <w:r>
+        <w:rPr>
+          <w:rFonts w:ascii="Gill Sans MT" w:hAnsi="Gill Sans MT"/>
+          <w:sz w:val="24"/>
+          <w:szCs w:val="24"/>
+        </w:rPr>
+        <w:t>)</w:t>
+      </w:r>
+    </w:p>
+    <w:p>
+      <w:pPr>
+        <w:rPr>
+          <w:rFonts w:ascii="Gill Sans MT" w:hAnsi="Gill Sans MT"/>
+          <w:sz w:val="24"/>
+          <w:szCs w:val="24"/>
+        </w:rPr>
+      </w:pPr>
+      <w:r>
+        <w:rPr>
+          <w:rFonts w:ascii="Gill Sans MT" w:hAnsi="Gill Sans MT"/>
+          <w:sz w:val="24"/>
+          <w:szCs w:val="24"/>
+        </w:rPr>
+        <w:t>Graphical Interface- Group</w:t>
+      </w:r>
+    </w:p>
+    <w:p>
+      <w:pPr>
+        <w:rPr>
+          <w:rFonts w:ascii="Gill Sans MT" w:hAnsi="Gill Sans MT"/>
+          <w:sz w:val="24"/>
+          <w:szCs w:val="24"/>
+        </w:rPr>
+      </w:pPr>
+      <w:r>
+        <w:rPr>
+          <w:rFonts w:ascii="Gill Sans MT" w:hAnsi="Gill Sans MT"/>
+          <w:sz w:val="24"/>
+          <w:szCs w:val="24"/>
+        </w:rPr>
+        <w:t>Computer Behavior- Group</w:t>
+      </w:r>
+    </w:p>
+    <w:p>
+      <w:pPr>
+        <w:rPr>
+          <w:rFonts w:ascii="Gill Sans MT" w:hAnsi="Gill Sans MT"/>
+          <w:i/>
+          <w:sz w:val="24"/>
+          <w:szCs w:val="24"/>
+        </w:rPr>
+      </w:pPr>
+      <w:r>
+        <w:rPr>
+          <w:rFonts w:ascii="Gill Sans MT" w:hAnsi="Gill Sans MT"/>
+          <w:i/>
+          <w:sz w:val="24"/>
+          <w:szCs w:val="24"/>
+        </w:rPr>
+        <w:t>Deadline without Test Suite and Bug Fixes: July 23</w:t>
+      </w:r>
+      <w:r>
+        <w:rPr>
+          <w:rFonts w:ascii="Gill Sans MT" w:hAnsi="Gill Sans MT"/>
+          <w:i/>
+          <w:sz w:val="24"/>
+          <w:szCs w:val="24"/>
+          <w:vertAlign w:val="superscript"/>
+        </w:rPr>
+        <w:t>rd</w:t>
+      </w:r>
+      <w:r>
+        <w:rPr>
+          <w:rFonts w:ascii="Gill Sans MT" w:hAnsi="Gill Sans MT"/>
+          <w:i/>
+          <w:sz w:val="24"/>
+          <w:szCs w:val="24"/>
+        </w:rPr>
+        <w:t xml:space="preserve"> </w:t>
+      </w:r>
+    </w:p>
+    <w:p>
+      <w:pPr>
+        <w:rPr>
+          <w:rFonts w:ascii="Gill Sans MT" w:hAnsi="Gill Sans MT"/>
+          <w:i/>
+          <w:sz w:val="24"/>
+          <w:szCs w:val="24"/>
+        </w:rPr>
+      </w:pPr>
+      <w:r>
+        <w:rPr>
+          <w:rFonts w:ascii="Gill Sans MT" w:hAnsi="Gill Sans MT"/>
+          <w:i/>
+          <w:sz w:val="24"/>
+          <w:szCs w:val="24"/>
+        </w:rPr>
+        <w:t>Deadline with Test Suite and Bug Fixes: July 24</w:t>
+      </w:r>
+      <w:r>
+        <w:rPr>
+          <w:rFonts w:ascii="Gill Sans MT" w:hAnsi="Gill Sans MT"/>
+          <w:i/>
+          <w:sz w:val="24"/>
+          <w:szCs w:val="24"/>
+          <w:vertAlign w:val="superscript"/>
+        </w:rPr>
+        <w:t>th</w:t>
+      </w:r>
+      <w:r>
+        <w:rPr>
+          <w:rFonts w:ascii="Gill Sans MT" w:hAnsi="Gill Sans MT"/>
+          <w:i/>
+          <w:sz w:val="24"/>
+          <w:szCs w:val="24"/>
+        </w:rPr>
+        <w:t xml:space="preserve"> </w:t>
+      </w:r>
+    </w:p>
+    <w:p>
+      <w:pPr>
+        <w:rPr>
+          <w:rFonts w:ascii="Gill Sans MT" w:hAnsi="Gill Sans MT"/>
+          <w:b/>
+          <w:sz w:val="24"/>
+          <w:szCs w:val="24"/>
+        </w:rPr>
+      </w:pPr>
+      <w:r>
+        <w:rPr>
+          <w:rFonts w:ascii="Gill Sans MT" w:hAnsi="Gill Sans MT"/>
+          <w:b/>
+          <w:sz w:val="24"/>
+          <w:szCs w:val="24"/>
+        </w:rPr>
+        <w:t>Stage 3 Timelines</w:t>
+      </w:r>
+    </w:p>
+    <w:p>
+      <w:pPr>
+        <w:rPr>
+          <w:rFonts w:ascii="Gill Sans MT" w:hAnsi="Gill Sans MT"/>
+          <w:sz w:val="24"/>
+          <w:szCs w:val="24"/>
+        </w:rPr>
+      </w:pPr>
+      <w:r>
+        <w:rPr>
+          <w:rFonts w:ascii="Gill Sans MT" w:hAnsi="Gill Sans MT"/>
+          <w:sz w:val="24"/>
+          <w:szCs w:val="24"/>
+        </w:rPr>
+        <w:t xml:space="preserve">Possible enhancements planned </w:t>
+      </w:r>
+    </w:p>
+    <w:p>
+      <w:pPr>
+        <w:rPr>
+          <w:rFonts w:ascii="Gill Sans MT" w:hAnsi="Gill Sans MT"/>
+          <w:b/>
+          <w:sz w:val="24"/>
+          <w:szCs w:val="24"/>
+        </w:rPr>
+      </w:pPr>
+    </w:p>
+    <w:p>
+      <w:pPr>
+        <w:rPr>
+          <w:rFonts w:ascii="Gill Sans MT" w:hAnsi="Gill Sans MT"/>
+          <w:b/>
+          <w:sz w:val="24"/>
+          <w:szCs w:val="24"/>
+        </w:rPr>
+      </w:pPr>
+    </w:p>
+    <w:p>
+      <w:pPr>
+        <w:rPr>
+          <w:rFonts w:ascii="Gill Sans MT" w:hAnsi="Gill Sans MT"/>
+          <w:b/>
+          <w:sz w:val="24"/>
+          <w:szCs w:val="24"/>
+        </w:rPr>
+      </w:pPr>
+    </w:p>
+    <w:p>
+      <w:pPr>
+        <w:rPr>
+          <w:rFonts w:ascii="Gill Sans MT" w:hAnsi="Gill Sans MT"/>
+          <w:b/>
+          <w:sz w:val="24"/>
+          <w:szCs w:val="24"/>
+        </w:rPr>
+      </w:pPr>
+    </w:p>
+    <w:p>
+      <w:pPr>
+        <w:rPr>
+          <w:rFonts w:ascii="Gill Sans MT" w:hAnsi="Gill Sans MT"/>
+          <w:b/>
+          <w:sz w:val="24"/>
+          <w:szCs w:val="24"/>
+        </w:rPr>
+      </w:pPr>
+    </w:p>
+    <w:p>
+      <w:pPr>
+        <w:rPr>
+          <w:rFonts w:ascii="Gill Sans MT" w:hAnsi="Gill Sans MT"/>
+          <w:b/>
+          <w:sz w:val="24"/>
+          <w:szCs w:val="24"/>
+        </w:rPr>
+      </w:pPr>
+      <w:r>
+        <w:rPr>
+          <w:rFonts w:ascii="Gill Sans MT" w:hAnsi="Gill Sans MT"/>
+          <w:b/>
+          <w:sz w:val="24"/>
+          <w:szCs w:val="24"/>
+        </w:rPr>
+        <w:lastRenderedPageBreak/>
+        <w:t>Chess Questions</w:t>
+      </w:r>
+    </w:p>
+    <w:p>
+      <w:pPr>
+        <w:rPr>
+          <w:rFonts w:ascii="Gill Sans MT" w:hAnsi="Gill Sans MT"/>
+          <w:sz w:val="24"/>
+          <w:szCs w:val="24"/>
+        </w:rPr>
+      </w:pPr>
+      <w:r>
+        <w:rPr>
+          <w:rFonts w:ascii="Gill Sans MT" w:hAnsi="Gill Sans MT"/>
+          <w:sz w:val="24"/>
+          <w:szCs w:val="24"/>
+        </w:rPr>
+        <w:t xml:space="preserve">Q1: Add a private static array of vectors of Move objects, containing the opening sequences (with move order in reverse), to the AI class, as well as a non-static vector of vectors of move objects, containing the currently valid sequences (with the last move at the front). Additionally, add a </w:t>
+      </w:r>
+      <w:proofErr w:type="spellStart"/>
+      <w:r>
+        <w:rPr>
+          <w:rFonts w:ascii="Gill Sans MT" w:hAnsi="Gill Sans MT"/>
+          <w:sz w:val="24"/>
+          <w:szCs w:val="24"/>
+        </w:rPr>
+        <w:t>lastMove</w:t>
+      </w:r>
+      <w:proofErr w:type="spellEnd"/>
+      <w:r>
+        <w:rPr>
+          <w:rFonts w:ascii="Gill Sans MT" w:hAnsi="Gill Sans MT"/>
+          <w:sz w:val="24"/>
+          <w:szCs w:val="24"/>
+        </w:rPr>
+        <w:t xml:space="preserve"> field and </w:t>
+      </w:r>
+      <w:proofErr w:type="spellStart"/>
+      <w:r>
+        <w:rPr>
+          <w:rFonts w:ascii="Gill Sans MT" w:hAnsi="Gill Sans MT"/>
+          <w:sz w:val="24"/>
+          <w:szCs w:val="24"/>
+        </w:rPr>
+        <w:t>getLastMove</w:t>
+      </w:r>
+      <w:proofErr w:type="spellEnd"/>
+      <w:r>
+        <w:rPr>
+          <w:rFonts w:ascii="Gill Sans MT" w:hAnsi="Gill Sans MT"/>
+          <w:sz w:val="24"/>
+          <w:szCs w:val="24"/>
+        </w:rPr>
+        <w:t xml:space="preserve"> function to Game, which will store a move when </w:t>
+      </w:r>
+      <w:proofErr w:type="spellStart"/>
       <w:proofErr w:type="gramStart"/>
       <w:r>
         <w:rPr>
@@ -1059,8 +1372,9 @@
           <w:sz w:val="24"/>
           <w:szCs w:val="24"/>
         </w:rPr>
-        <w:t>rules</w:t>
-      </w:r>
+        <w:t>executeMove</w:t>
+      </w:r>
+      <w:proofErr w:type="spellEnd"/>
       <w:r>
         <w:rPr>
           <w:rFonts w:ascii="Gill Sans MT" w:hAnsi="Gill Sans MT"/>
@@ -1076,719 +1390,280 @@
           <w:sz w:val="24"/>
           <w:szCs w:val="24"/>
         </w:rPr>
-        <w:t>these rules will be split among group members but yet to be decided who does what)</w:t>
-      </w:r>
-    </w:p>
-    <w:p>
-      <w:pPr>
-        <w:rPr>
-          <w:rFonts w:ascii="Gill Sans MT" w:hAnsi="Gill Sans MT"/>
-          <w:sz w:val="24"/>
-          <w:szCs w:val="24"/>
-        </w:rPr>
-      </w:pPr>
-      <w:r>
-        <w:rPr>
-          <w:rFonts w:ascii="Gill Sans MT" w:hAnsi="Gill Sans MT"/>
-          <w:sz w:val="24"/>
-          <w:szCs w:val="24"/>
-        </w:rPr>
-        <w:t>Graphical Interface should be implemented last as this does not affect other components of the game</w:t>
-      </w:r>
-    </w:p>
-    <w:p>
-      <w:pPr>
-        <w:rPr>
-          <w:rFonts w:ascii="Gill Sans MT" w:hAnsi="Gill Sans MT"/>
-          <w:sz w:val="24"/>
-          <w:szCs w:val="24"/>
-        </w:rPr>
-      </w:pPr>
-      <w:r>
-        <w:rPr>
-          <w:rFonts w:ascii="Gill Sans MT" w:hAnsi="Gill Sans MT"/>
-          <w:sz w:val="24"/>
-          <w:szCs w:val="24"/>
-        </w:rPr>
-        <w:t>Computer Players should be implemented after the game rules are completed</w:t>
-      </w:r>
-      <w:r>
-        <w:rPr>
-          <w:rFonts w:ascii="Gill Sans MT" w:hAnsi="Gill Sans MT"/>
-          <w:sz w:val="24"/>
-          <w:szCs w:val="24"/>
-        </w:rPr>
-        <w:t>.</w:t>
-      </w:r>
-    </w:p>
-    <w:p>
-      <w:pPr>
-        <w:rPr>
-          <w:rFonts w:ascii="Gill Sans MT" w:hAnsi="Gill Sans MT"/>
-          <w:sz w:val="24"/>
-          <w:szCs w:val="24"/>
-        </w:rPr>
-      </w:pPr>
-      <w:r>
-        <w:rPr>
-          <w:rFonts w:ascii="Gill Sans MT" w:hAnsi="Gill Sans MT"/>
-          <w:sz w:val="24"/>
-          <w:szCs w:val="24"/>
-        </w:rPr>
-        <w:t>Additional Rules- Group (Pawn Rules- Mike</w:t>
-      </w:r>
-      <w:r>
-        <w:rPr>
-          <w:rFonts w:ascii="Gill Sans MT" w:hAnsi="Gill Sans MT"/>
-          <w:sz w:val="24"/>
-          <w:szCs w:val="24"/>
-        </w:rPr>
-        <w:t>, Castling- Allen, King Moves- Daniel</w:t>
-      </w:r>
-      <w:r>
-        <w:rPr>
-          <w:rFonts w:ascii="Gill Sans MT" w:hAnsi="Gill Sans MT"/>
-          <w:sz w:val="24"/>
-          <w:szCs w:val="24"/>
-        </w:rPr>
-        <w:t>)</w:t>
-      </w:r>
-    </w:p>
-    <w:p>
-      <w:pPr>
-        <w:rPr>
-          <w:rFonts w:ascii="Gill Sans MT" w:hAnsi="Gill Sans MT"/>
-          <w:sz w:val="24"/>
-          <w:szCs w:val="24"/>
-        </w:rPr>
-      </w:pPr>
-      <w:r>
-        <w:rPr>
-          <w:rFonts w:ascii="Gill Sans MT" w:hAnsi="Gill Sans MT"/>
-          <w:sz w:val="24"/>
-          <w:szCs w:val="24"/>
-        </w:rPr>
-        <w:t>Graphical Interface- Group</w:t>
-      </w:r>
-    </w:p>
-    <w:p>
-      <w:pPr>
-        <w:rPr>
-          <w:rFonts w:ascii="Gill Sans MT" w:hAnsi="Gill Sans MT"/>
-          <w:sz w:val="24"/>
-          <w:szCs w:val="24"/>
-        </w:rPr>
-      </w:pPr>
-      <w:r>
-        <w:rPr>
-          <w:rFonts w:ascii="Gill Sans MT" w:hAnsi="Gill Sans MT"/>
-          <w:sz w:val="24"/>
-          <w:szCs w:val="24"/>
-        </w:rPr>
-        <w:t>Computer Behavior- Group</w:t>
-      </w:r>
-    </w:p>
-    <w:p>
-      <w:pPr>
-        <w:rPr>
-          <w:rFonts w:ascii="Gill Sans MT" w:hAnsi="Gill Sans MT"/>
-          <w:i/>
-          <w:sz w:val="24"/>
-          <w:szCs w:val="24"/>
-        </w:rPr>
-      </w:pPr>
-      <w:r>
-        <w:rPr>
-          <w:rFonts w:ascii="Gill Sans MT" w:hAnsi="Gill Sans MT"/>
-          <w:i/>
-          <w:sz w:val="24"/>
-          <w:szCs w:val="24"/>
-        </w:rPr>
-        <w:t>Deadline without Test Suite and Bug Fixes: July 23</w:t>
-      </w:r>
-      <w:r>
-        <w:rPr>
-          <w:rFonts w:ascii="Gill Sans MT" w:hAnsi="Gill Sans MT"/>
-          <w:i/>
-          <w:sz w:val="24"/>
-          <w:szCs w:val="24"/>
-          <w:vertAlign w:val="superscript"/>
-        </w:rPr>
-        <w:t>rd</w:t>
-      </w:r>
-      <w:r>
-        <w:rPr>
-          <w:rFonts w:ascii="Gill Sans MT" w:hAnsi="Gill Sans MT"/>
-          <w:i/>
-          <w:sz w:val="24"/>
-          <w:szCs w:val="24"/>
-        </w:rPr>
-        <w:t xml:space="preserve"> </w:t>
-      </w:r>
-    </w:p>
-    <w:p>
-      <w:pPr>
-        <w:rPr>
-          <w:rFonts w:ascii="Gill Sans MT" w:hAnsi="Gill Sans MT"/>
-          <w:i/>
-          <w:sz w:val="24"/>
-          <w:szCs w:val="24"/>
-        </w:rPr>
-      </w:pPr>
-      <w:r>
-        <w:rPr>
-          <w:rFonts w:ascii="Gill Sans MT" w:hAnsi="Gill Sans MT"/>
-          <w:i/>
-          <w:sz w:val="24"/>
-          <w:szCs w:val="24"/>
-        </w:rPr>
-        <w:t>Deadline with Test Suite</w:t>
+        <w:t xml:space="preserve">) is called, and return the last move executed, respectively. Then, when the AI is taking its turn, it will compare </w:t>
+      </w:r>
+      <w:proofErr w:type="spellStart"/>
+      <w:proofErr w:type="gramStart"/>
+      <w:r>
+        <w:rPr>
+          <w:rFonts w:ascii="Gill Sans MT" w:hAnsi="Gill Sans MT"/>
+          <w:sz w:val="24"/>
+          <w:szCs w:val="24"/>
+        </w:rPr>
+        <w:t>Game.getLastMove</w:t>
+      </w:r>
+      <w:proofErr w:type="spellEnd"/>
+      <w:r>
+        <w:rPr>
+          <w:rFonts w:ascii="Gill Sans MT" w:hAnsi="Gill Sans MT"/>
+          <w:sz w:val="24"/>
+          <w:szCs w:val="24"/>
+        </w:rPr>
+        <w:t>(</w:t>
+      </w:r>
+      <w:proofErr w:type="gramEnd"/>
+      <w:r>
+        <w:rPr>
+          <w:rFonts w:ascii="Gill Sans MT" w:hAnsi="Gill Sans MT"/>
+          <w:sz w:val="24"/>
+          <w:szCs w:val="24"/>
+        </w:rPr>
+        <w:t xml:space="preserve">) to the back of the vector of move sequences. If they don’t match, remove the move sequence, and if they do, remove the move from the sequence. After processing every move sequence, chose a random move sequence, and repeat the process using the next move in the chosen sequence instead of </w:t>
+      </w:r>
+      <w:proofErr w:type="spellStart"/>
+      <w:r>
+        <w:rPr>
+          <w:rFonts w:ascii="Gill Sans MT" w:hAnsi="Gill Sans MT"/>
+          <w:sz w:val="24"/>
+          <w:szCs w:val="24"/>
+        </w:rPr>
+        <w:t>getLastMove</w:t>
+      </w:r>
+      <w:proofErr w:type="spellEnd"/>
+      <w:r>
+        <w:rPr>
+          <w:rFonts w:ascii="Gill Sans MT" w:hAnsi="Gill Sans MT"/>
+          <w:sz w:val="24"/>
+          <w:szCs w:val="24"/>
+        </w:rPr>
+        <w:t>(), then return the move.</w:t>
+      </w:r>
+    </w:p>
+    <w:p>
+      <w:pPr>
+        <w:rPr>
+          <w:rFonts w:ascii="Gill Sans MT" w:hAnsi="Gill Sans MT"/>
+          <w:sz w:val="24"/>
+          <w:szCs w:val="24"/>
+        </w:rPr>
+      </w:pPr>
+      <w:r>
+        <w:rPr>
+          <w:rFonts w:ascii="Gill Sans MT" w:hAnsi="Gill Sans MT"/>
+          <w:sz w:val="24"/>
+          <w:szCs w:val="24"/>
+        </w:rPr>
+        <w:t>Q2:</w:t>
+      </w:r>
+      <w:r>
+        <w:rPr>
+          <w:rFonts w:ascii="Gill Sans MT" w:hAnsi="Gill Sans MT"/>
+          <w:sz w:val="24"/>
+          <w:szCs w:val="24"/>
+        </w:rPr>
+        <w:t xml:space="preserve"> Add a vector of pairs of Moves and piece pointers to Game, with the piece pointer’s representing any piece captured. Then, when undoing a move, (with a call to </w:t>
+      </w:r>
+      <w:proofErr w:type="spellStart"/>
+      <w:proofErr w:type="gramStart"/>
+      <w:r>
+        <w:rPr>
+          <w:rFonts w:ascii="Gill Sans MT" w:hAnsi="Gill Sans MT"/>
+          <w:sz w:val="24"/>
+          <w:szCs w:val="24"/>
+        </w:rPr>
+        <w:t>Game.undo</w:t>
+      </w:r>
+      <w:proofErr w:type="spellEnd"/>
+      <w:r>
+        <w:rPr>
+          <w:rFonts w:ascii="Gill Sans MT" w:hAnsi="Gill Sans MT"/>
+          <w:sz w:val="24"/>
+          <w:szCs w:val="24"/>
+        </w:rPr>
+        <w:t>(</w:t>
+      </w:r>
+      <w:proofErr w:type="gramEnd"/>
+      <w:r>
+        <w:rPr>
+          <w:rFonts w:ascii="Gill Sans MT" w:hAnsi="Gill Sans MT"/>
+          <w:sz w:val="24"/>
+          <w:szCs w:val="24"/>
+        </w:rPr>
+        <w:t xml:space="preserve">)) set the board at </w:t>
+      </w:r>
+      <w:proofErr w:type="spellStart"/>
+      <w:r>
+        <w:rPr>
+          <w:rFonts w:ascii="Gill Sans MT" w:hAnsi="Gill Sans MT"/>
+          <w:sz w:val="24"/>
+          <w:szCs w:val="24"/>
+        </w:rPr>
+        <w:t>Move.origin</w:t>
+      </w:r>
+      <w:proofErr w:type="spellEnd"/>
+      <w:r>
+        <w:rPr>
+          <w:rFonts w:ascii="Gill Sans MT" w:hAnsi="Gill Sans MT"/>
+          <w:sz w:val="24"/>
+          <w:szCs w:val="24"/>
+        </w:rPr>
+        <w:t xml:space="preserve"> to the piece at </w:t>
+      </w:r>
+      <w:proofErr w:type="spellStart"/>
+      <w:r>
+        <w:rPr>
+          <w:rFonts w:ascii="Gill Sans MT" w:hAnsi="Gill Sans MT"/>
+          <w:sz w:val="24"/>
+          <w:szCs w:val="24"/>
+        </w:rPr>
+        <w:t>Move.destination</w:t>
+      </w:r>
+      <w:proofErr w:type="spellEnd"/>
+      <w:r>
+        <w:rPr>
+          <w:rFonts w:ascii="Gill Sans MT" w:hAnsi="Gill Sans MT"/>
+          <w:sz w:val="24"/>
+          <w:szCs w:val="24"/>
+        </w:rPr>
+        <w:t xml:space="preserve">, and set </w:t>
+      </w:r>
+      <w:proofErr w:type="spellStart"/>
+      <w:r>
+        <w:rPr>
+          <w:rFonts w:ascii="Gill Sans MT" w:hAnsi="Gill Sans MT"/>
+          <w:sz w:val="24"/>
+          <w:szCs w:val="24"/>
+        </w:rPr>
+        <w:t>Move.destination</w:t>
+      </w:r>
+      <w:proofErr w:type="spellEnd"/>
+      <w:r>
+        <w:rPr>
+          <w:rFonts w:ascii="Gill Sans MT" w:hAnsi="Gill Sans MT"/>
+          <w:sz w:val="24"/>
+          <w:szCs w:val="24"/>
+        </w:rPr>
+        <w:t xml:space="preserve"> to the piece captured (which, if there was none will be null)</w:t>
+      </w:r>
+    </w:p>
+    <w:p>
+      <w:pPr>
+        <w:rPr>
+          <w:rFonts w:ascii="Gill Sans MT" w:hAnsi="Gill Sans MT"/>
+          <w:sz w:val="24"/>
+          <w:szCs w:val="24"/>
+        </w:rPr>
+      </w:pPr>
+      <w:r>
+        <w:rPr>
+          <w:rFonts w:ascii="Gill Sans MT" w:hAnsi="Gill Sans MT"/>
+          <w:sz w:val="24"/>
+          <w:szCs w:val="24"/>
+        </w:rPr>
+        <w:t xml:space="preserve">Q3: the size of board would need to be enlarged, and checks performed to ensure that pieces never move to the 2x2 squares in each corner. Additionally, everywhere a </w:t>
+      </w:r>
+      <w:proofErr w:type="spellStart"/>
+      <w:r>
+        <w:rPr>
+          <w:rFonts w:ascii="Gill Sans MT" w:hAnsi="Gill Sans MT"/>
+          <w:sz w:val="24"/>
+          <w:szCs w:val="24"/>
+        </w:rPr>
+        <w:t>bool</w:t>
+      </w:r>
+      <w:proofErr w:type="spellEnd"/>
+      <w:r>
+        <w:rPr>
+          <w:rFonts w:ascii="Gill Sans MT" w:hAnsi="Gill Sans MT"/>
+          <w:sz w:val="24"/>
+          <w:szCs w:val="24"/>
+        </w:rPr>
+        <w:t xml:space="preserve"> is used to represent </w:t>
+      </w:r>
+      <w:proofErr w:type="spellStart"/>
+      <w:r>
+        <w:rPr>
+          <w:rFonts w:ascii="Gill Sans MT" w:hAnsi="Gill Sans MT"/>
+          <w:sz w:val="24"/>
+          <w:szCs w:val="24"/>
+        </w:rPr>
+        <w:t>colour</w:t>
+      </w:r>
+      <w:proofErr w:type="spellEnd"/>
+      <w:r>
+        <w:rPr>
+          <w:rFonts w:ascii="Gill Sans MT" w:hAnsi="Gill Sans MT"/>
+          <w:sz w:val="24"/>
+          <w:szCs w:val="24"/>
+        </w:rPr>
+        <w:t xml:space="preserve">, we would need to change to an </w:t>
+      </w:r>
+      <w:proofErr w:type="spellStart"/>
+      <w:r>
+        <w:rPr>
+          <w:rFonts w:ascii="Gill Sans MT" w:hAnsi="Gill Sans MT"/>
+          <w:sz w:val="24"/>
+          <w:szCs w:val="24"/>
+        </w:rPr>
+        <w:t>int</w:t>
+      </w:r>
+      <w:proofErr w:type="spellEnd"/>
+      <w:r>
+        <w:rPr>
+          <w:rFonts w:ascii="Gill Sans MT" w:hAnsi="Gill Sans MT"/>
+          <w:sz w:val="24"/>
+          <w:szCs w:val="24"/>
+        </w:rPr>
+        <w:t xml:space="preserve"> (from 1-4). We would probably have a constant, static 2x4 array used to convert the player number to an </w:t>
+      </w:r>
+      <w:proofErr w:type="spellStart"/>
+      <w:r>
+        <w:rPr>
+          <w:rFonts w:ascii="Gill Sans MT" w:hAnsi="Gill Sans MT"/>
+          <w:sz w:val="24"/>
+          <w:szCs w:val="24"/>
+        </w:rPr>
+        <w:t>x</w:t>
+      </w:r>
+      <w:proofErr w:type="gramStart"/>
+      <w:r>
+        <w:rPr>
+          <w:rFonts w:ascii="Gill Sans MT" w:hAnsi="Gill Sans MT"/>
+          <w:sz w:val="24"/>
+          <w:szCs w:val="24"/>
+        </w:rPr>
+        <w:t>,y</w:t>
+      </w:r>
+      <w:proofErr w:type="spellEnd"/>
+      <w:proofErr w:type="gramEnd"/>
+      <w:r>
+        <w:rPr>
+          <w:rFonts w:ascii="Gill Sans MT" w:hAnsi="Gill Sans MT"/>
+          <w:sz w:val="24"/>
+          <w:szCs w:val="24"/>
+        </w:rPr>
+        <w:t xml:space="preserve"> direction. Lastly, there would be a couple of minor tweaks, such as increasing </w:t>
+      </w:r>
+      <w:proofErr w:type="spellStart"/>
+      <w:r>
+        <w:rPr>
+          <w:rFonts w:ascii="Gill Sans MT" w:hAnsi="Gill Sans MT"/>
+          <w:sz w:val="24"/>
+          <w:szCs w:val="24"/>
+        </w:rPr>
+        <w:t>Controller.players</w:t>
+      </w:r>
+      <w:proofErr w:type="spellEnd"/>
+      <w:r>
+        <w:rPr>
+          <w:rFonts w:ascii="Gill Sans MT" w:hAnsi="Gill Sans MT"/>
+          <w:sz w:val="24"/>
+          <w:szCs w:val="24"/>
+        </w:rPr>
+        <w:t xml:space="preserve"> from size 2 to size 4, and changing loop conditions</w:t>
       </w:r>
       <w:bookmarkStart w:id="0" w:name="_GoBack"/>
       <w:bookmarkEnd w:id="0"/>
-      <w:r>
-        <w:rPr>
-          <w:rFonts w:ascii="Gill Sans MT" w:hAnsi="Gill Sans MT"/>
-          <w:i/>
-          <w:sz w:val="24"/>
-          <w:szCs w:val="24"/>
-        </w:rPr>
-        <w:t xml:space="preserve"> and Bug Fixes: July 24</w:t>
-      </w:r>
-      <w:r>
-        <w:rPr>
-          <w:rFonts w:ascii="Gill Sans MT" w:hAnsi="Gill Sans MT"/>
-          <w:i/>
-          <w:sz w:val="24"/>
-          <w:szCs w:val="24"/>
-          <w:vertAlign w:val="superscript"/>
-        </w:rPr>
-        <w:t>th</w:t>
-      </w:r>
-      <w:r>
-        <w:rPr>
-          <w:rFonts w:ascii="Gill Sans MT" w:hAnsi="Gill Sans MT"/>
-          <w:i/>
-          <w:sz w:val="24"/>
-          <w:szCs w:val="24"/>
-        </w:rPr>
-        <w:t xml:space="preserve"> </w:t>
-      </w:r>
-    </w:p>
-    <w:p>
-      <w:pPr>
-        <w:rPr>
-          <w:rFonts w:ascii="Gill Sans MT" w:hAnsi="Gill Sans MT"/>
-          <w:b/>
-          <w:sz w:val="24"/>
-          <w:szCs w:val="24"/>
-        </w:rPr>
-      </w:pPr>
-      <w:r>
-        <w:rPr>
-          <w:rFonts w:ascii="Gill Sans MT" w:hAnsi="Gill Sans MT"/>
-          <w:b/>
-          <w:sz w:val="24"/>
-          <w:szCs w:val="24"/>
-        </w:rPr>
-        <w:t>Stage 3 Timelines</w:t>
-      </w:r>
-    </w:p>
-    <w:p>
-      <w:pPr>
-        <w:rPr>
-          <w:rFonts w:ascii="Gill Sans MT" w:hAnsi="Gill Sans MT"/>
-          <w:sz w:val="24"/>
-          <w:szCs w:val="24"/>
-        </w:rPr>
-      </w:pPr>
-      <w:r>
-        <w:rPr>
-          <w:rFonts w:ascii="Gill Sans MT" w:hAnsi="Gill Sans MT"/>
-          <w:sz w:val="24"/>
-          <w:szCs w:val="24"/>
-        </w:rPr>
-        <w:t xml:space="preserve">Possible enhancements planned </w:t>
-      </w:r>
-      <w:r>
-        <w:rPr>
-          <w:rFonts w:ascii="Gill Sans MT" w:hAnsi="Gill Sans MT"/>
-          <w:sz w:val="24"/>
-          <w:szCs w:val="24"/>
-        </w:rPr>
-        <w:t>include a player move logs, and starting moves for computer players. These will o</w:t>
-      </w:r>
-      <w:r>
-        <w:rPr>
-          <w:rFonts w:ascii="Gill Sans MT" w:hAnsi="Gill Sans MT"/>
-          <w:sz w:val="24"/>
-          <w:szCs w:val="24"/>
-        </w:rPr>
-        <w:t>nly be done if time permits</w:t>
-      </w:r>
-      <w:r>
-        <w:rPr>
-          <w:rFonts w:ascii="Gill Sans MT" w:hAnsi="Gill Sans MT"/>
-          <w:sz w:val="24"/>
-          <w:szCs w:val="24"/>
-        </w:rPr>
-        <w:t>.</w:t>
-      </w:r>
-    </w:p>
-    <w:p>
-      <w:pPr>
-        <w:rPr>
-          <w:rFonts w:ascii="Gill Sans MT" w:hAnsi="Gill Sans MT"/>
-          <w:sz w:val="24"/>
-          <w:szCs w:val="24"/>
-        </w:rPr>
-      </w:pPr>
-      <w:r>
-        <w:rPr>
-          <w:rFonts w:ascii="Gill Sans MT" w:hAnsi="Gill Sans MT"/>
-          <w:sz w:val="24"/>
-          <w:szCs w:val="24"/>
-        </w:rPr>
-        <w:t>These will be done as a group.</w:t>
-      </w:r>
-    </w:p>
-    <w:p>
-      <w:pPr>
-        <w:rPr>
-          <w:rFonts w:ascii="Gill Sans MT" w:hAnsi="Gill Sans MT"/>
-          <w:i/>
-          <w:sz w:val="24"/>
-          <w:szCs w:val="24"/>
-        </w:rPr>
-      </w:pPr>
-      <w:r>
-        <w:rPr>
-          <w:rFonts w:ascii="Gill Sans MT" w:hAnsi="Gill Sans MT"/>
-          <w:i/>
-          <w:sz w:val="24"/>
-          <w:szCs w:val="24"/>
-        </w:rPr>
-        <w:t xml:space="preserve">Deadline with Test Suite and </w:t>
-      </w:r>
-      <w:r>
-        <w:rPr>
-          <w:rFonts w:ascii="Gill Sans MT" w:hAnsi="Gill Sans MT"/>
-          <w:i/>
-          <w:sz w:val="24"/>
-          <w:szCs w:val="24"/>
-        </w:rPr>
-        <w:t>Bug Fixes: July 25</w:t>
-      </w:r>
-      <w:r>
-        <w:rPr>
-          <w:rFonts w:ascii="Gill Sans MT" w:hAnsi="Gill Sans MT"/>
-          <w:i/>
-          <w:sz w:val="24"/>
-          <w:szCs w:val="24"/>
-          <w:vertAlign w:val="superscript"/>
-        </w:rPr>
-        <w:t>th</w:t>
-      </w:r>
-      <w:r>
-        <w:rPr>
-          <w:rFonts w:ascii="Gill Sans MT" w:hAnsi="Gill Sans MT"/>
-          <w:i/>
-          <w:sz w:val="24"/>
-          <w:szCs w:val="24"/>
-        </w:rPr>
-        <w:t xml:space="preserve"> </w:t>
-      </w:r>
-    </w:p>
-    <w:p>
-      <w:pPr>
-        <w:rPr>
-          <w:rFonts w:ascii="Gill Sans MT" w:hAnsi="Gill Sans MT"/>
-          <w:b/>
-          <w:sz w:val="24"/>
-          <w:szCs w:val="24"/>
-        </w:rPr>
-      </w:pPr>
-    </w:p>
-    <w:p>
-      <w:pPr>
-        <w:rPr>
-          <w:rFonts w:ascii="Gill Sans MT" w:hAnsi="Gill Sans MT"/>
-          <w:b/>
-          <w:sz w:val="24"/>
-          <w:szCs w:val="24"/>
-        </w:rPr>
-      </w:pPr>
-    </w:p>
-    <w:p>
-      <w:pPr>
-        <w:rPr>
-          <w:rFonts w:ascii="Gill Sans MT" w:hAnsi="Gill Sans MT"/>
-          <w:b/>
-          <w:sz w:val="24"/>
-          <w:szCs w:val="24"/>
-        </w:rPr>
-      </w:pPr>
-      <w:r>
-        <w:rPr>
-          <w:rFonts w:ascii="Gill Sans MT" w:hAnsi="Gill Sans MT"/>
-          <w:b/>
-          <w:sz w:val="24"/>
-          <w:szCs w:val="24"/>
-        </w:rPr>
-        <w:lastRenderedPageBreak/>
-        <w:t>Chess Questions</w:t>
-      </w:r>
-    </w:p>
-    <w:p>
-      <w:pPr>
-        <w:rPr>
-          <w:rFonts w:ascii="Gill Sans MT" w:hAnsi="Gill Sans MT"/>
-          <w:sz w:val="24"/>
-          <w:szCs w:val="24"/>
-        </w:rPr>
-      </w:pPr>
-      <w:r>
-        <w:rPr>
-          <w:rFonts w:ascii="Gill Sans MT" w:hAnsi="Gill Sans MT"/>
-          <w:sz w:val="24"/>
-          <w:szCs w:val="24"/>
-        </w:rPr>
-        <w:t xml:space="preserve">Q1: Add a private static array of vectors of Move objects, containing the opening sequences (with move order in reverse), to the AI class, as well as a non-static vector of vectors of move objects, containing the currently valid sequences (with the last move at the front). Additionally, add a </w:t>
-      </w:r>
-      <w:proofErr w:type="spellStart"/>
-      <w:r>
-        <w:rPr>
-          <w:rFonts w:ascii="Gill Sans MT" w:hAnsi="Gill Sans MT"/>
-          <w:sz w:val="24"/>
-          <w:szCs w:val="24"/>
-        </w:rPr>
-        <w:t>lastMove</w:t>
-      </w:r>
-      <w:proofErr w:type="spellEnd"/>
-      <w:r>
-        <w:rPr>
-          <w:rFonts w:ascii="Gill Sans MT" w:hAnsi="Gill Sans MT"/>
-          <w:sz w:val="24"/>
-          <w:szCs w:val="24"/>
-        </w:rPr>
-        <w:t xml:space="preserve"> field and </w:t>
-      </w:r>
-      <w:proofErr w:type="spellStart"/>
-      <w:r>
-        <w:rPr>
-          <w:rFonts w:ascii="Gill Sans MT" w:hAnsi="Gill Sans MT"/>
-          <w:sz w:val="24"/>
-          <w:szCs w:val="24"/>
-        </w:rPr>
-        <w:t>getLastMove</w:t>
-      </w:r>
-      <w:proofErr w:type="spellEnd"/>
-      <w:r>
-        <w:rPr>
-          <w:rFonts w:ascii="Gill Sans MT" w:hAnsi="Gill Sans MT"/>
-          <w:sz w:val="24"/>
-          <w:szCs w:val="24"/>
-        </w:rPr>
-        <w:t xml:space="preserve"> function to Game, which will store a move when </w:t>
-      </w:r>
-      <w:proofErr w:type="spellStart"/>
-      <w:proofErr w:type="gramStart"/>
-      <w:r>
-        <w:rPr>
-          <w:rFonts w:ascii="Gill Sans MT" w:hAnsi="Gill Sans MT"/>
-          <w:sz w:val="24"/>
-          <w:szCs w:val="24"/>
-        </w:rPr>
-        <w:t>executeMove</w:t>
-      </w:r>
-      <w:proofErr w:type="spellEnd"/>
-      <w:r>
-        <w:rPr>
-          <w:rFonts w:ascii="Gill Sans MT" w:hAnsi="Gill Sans MT"/>
-          <w:sz w:val="24"/>
-          <w:szCs w:val="24"/>
-        </w:rPr>
-        <w:t>(</w:t>
-      </w:r>
-      <w:proofErr w:type="gramEnd"/>
-      <w:r>
-        <w:rPr>
-          <w:rFonts w:ascii="Gill Sans MT" w:hAnsi="Gill Sans MT"/>
-          <w:sz w:val="24"/>
-          <w:szCs w:val="24"/>
-        </w:rPr>
-        <w:t xml:space="preserve">) is called, and return the last move executed, respectively. Then, when the AI is taking its turn, it will compare </w:t>
-      </w:r>
-      <w:proofErr w:type="spellStart"/>
-      <w:proofErr w:type="gramStart"/>
-      <w:r>
-        <w:rPr>
-          <w:rFonts w:ascii="Gill Sans MT" w:hAnsi="Gill Sans MT"/>
-          <w:sz w:val="24"/>
-          <w:szCs w:val="24"/>
-        </w:rPr>
-        <w:t>Game.getLastMove</w:t>
-      </w:r>
-      <w:proofErr w:type="spellEnd"/>
-      <w:r>
-        <w:rPr>
-          <w:rFonts w:ascii="Gill Sans MT" w:hAnsi="Gill Sans MT"/>
-          <w:sz w:val="24"/>
-          <w:szCs w:val="24"/>
-        </w:rPr>
-        <w:t>(</w:t>
-      </w:r>
-      <w:proofErr w:type="gramEnd"/>
-      <w:r>
-        <w:rPr>
-          <w:rFonts w:ascii="Gill Sans MT" w:hAnsi="Gill Sans MT"/>
-          <w:sz w:val="24"/>
-          <w:szCs w:val="24"/>
-        </w:rPr>
-        <w:t xml:space="preserve">) to the back of the vector of move sequences. If they don’t match, remove the move sequence, and if they do, remove the move from the sequence. After processing every move sequence, chose a random move sequence, and repeat the process using the next move in the chosen sequence instead of </w:t>
-      </w:r>
-      <w:proofErr w:type="spellStart"/>
-      <w:r>
-        <w:rPr>
-          <w:rFonts w:ascii="Gill Sans MT" w:hAnsi="Gill Sans MT"/>
-          <w:sz w:val="24"/>
-          <w:szCs w:val="24"/>
-        </w:rPr>
-        <w:t>getLastMove</w:t>
-      </w:r>
-      <w:proofErr w:type="spellEnd"/>
-      <w:r>
-        <w:rPr>
-          <w:rFonts w:ascii="Gill Sans MT" w:hAnsi="Gill Sans MT"/>
-          <w:sz w:val="24"/>
-          <w:szCs w:val="24"/>
-        </w:rPr>
-        <w:t>(), then return the move.</w:t>
-      </w:r>
-    </w:p>
-    <w:p>
-      <w:pPr>
-        <w:rPr>
-          <w:rFonts w:ascii="Gill Sans MT" w:hAnsi="Gill Sans MT"/>
-          <w:sz w:val="24"/>
-          <w:szCs w:val="24"/>
-        </w:rPr>
-      </w:pPr>
-      <w:r>
-        <w:rPr>
-          <w:rFonts w:ascii="Gill Sans MT" w:hAnsi="Gill Sans MT"/>
-          <w:sz w:val="24"/>
-          <w:szCs w:val="24"/>
-        </w:rPr>
-        <w:t>Q2:</w:t>
-      </w:r>
-      <w:r>
-        <w:rPr>
-          <w:rFonts w:ascii="Gill Sans MT" w:hAnsi="Gill Sans MT"/>
-          <w:sz w:val="24"/>
-          <w:szCs w:val="24"/>
-        </w:rPr>
-        <w:t xml:space="preserve"> Add a vector of pairs of Moves and piece pointers to Game, with the piece pointer’s representing any piece captured. Then, when undoing a move, (with a call to </w:t>
-      </w:r>
-      <w:proofErr w:type="spellStart"/>
-      <w:proofErr w:type="gramStart"/>
-      <w:r>
-        <w:rPr>
-          <w:rFonts w:ascii="Gill Sans MT" w:hAnsi="Gill Sans MT"/>
-          <w:sz w:val="24"/>
-          <w:szCs w:val="24"/>
-        </w:rPr>
-        <w:t>Game.undo</w:t>
-      </w:r>
-      <w:proofErr w:type="spellEnd"/>
-      <w:r>
-        <w:rPr>
-          <w:rFonts w:ascii="Gill Sans MT" w:hAnsi="Gill Sans MT"/>
-          <w:sz w:val="24"/>
-          <w:szCs w:val="24"/>
-        </w:rPr>
-        <w:t>(</w:t>
-      </w:r>
-      <w:proofErr w:type="gramEnd"/>
-      <w:r>
-        <w:rPr>
-          <w:rFonts w:ascii="Gill Sans MT" w:hAnsi="Gill Sans MT"/>
-          <w:sz w:val="24"/>
-          <w:szCs w:val="24"/>
-        </w:rPr>
-        <w:t xml:space="preserve">)) set the board at </w:t>
-      </w:r>
-      <w:proofErr w:type="spellStart"/>
-      <w:r>
-        <w:rPr>
-          <w:rFonts w:ascii="Gill Sans MT" w:hAnsi="Gill Sans MT"/>
-          <w:sz w:val="24"/>
-          <w:szCs w:val="24"/>
-        </w:rPr>
-        <w:t>Move.origin</w:t>
-      </w:r>
-      <w:proofErr w:type="spellEnd"/>
-      <w:r>
-        <w:rPr>
-          <w:rFonts w:ascii="Gill Sans MT" w:hAnsi="Gill Sans MT"/>
-          <w:sz w:val="24"/>
-          <w:szCs w:val="24"/>
-        </w:rPr>
-        <w:t xml:space="preserve"> to the piece at </w:t>
-      </w:r>
-      <w:proofErr w:type="spellStart"/>
-      <w:r>
-        <w:rPr>
-          <w:rFonts w:ascii="Gill Sans MT" w:hAnsi="Gill Sans MT"/>
-          <w:sz w:val="24"/>
-          <w:szCs w:val="24"/>
-        </w:rPr>
-        <w:t>Move.destination</w:t>
-      </w:r>
-      <w:proofErr w:type="spellEnd"/>
-      <w:r>
-        <w:rPr>
-          <w:rFonts w:ascii="Gill Sans MT" w:hAnsi="Gill Sans MT"/>
-          <w:sz w:val="24"/>
-          <w:szCs w:val="24"/>
-        </w:rPr>
-        <w:t xml:space="preserve">, and set </w:t>
-      </w:r>
-      <w:proofErr w:type="spellStart"/>
-      <w:r>
-        <w:rPr>
-          <w:rFonts w:ascii="Gill Sans MT" w:hAnsi="Gill Sans MT"/>
-          <w:sz w:val="24"/>
-          <w:szCs w:val="24"/>
-        </w:rPr>
-        <w:t>Move.destination</w:t>
-      </w:r>
-      <w:proofErr w:type="spellEnd"/>
-      <w:r>
-        <w:rPr>
-          <w:rFonts w:ascii="Gill Sans MT" w:hAnsi="Gill Sans MT"/>
-          <w:sz w:val="24"/>
-          <w:szCs w:val="24"/>
-        </w:rPr>
-        <w:t xml:space="preserve"> to the piece captured (which, if there was none will be null)</w:t>
-      </w:r>
-    </w:p>
-    <w:p>
-      <w:pPr>
-        <w:rPr>
-          <w:rFonts w:ascii="Gill Sans MT" w:hAnsi="Gill Sans MT"/>
-          <w:sz w:val="24"/>
-          <w:szCs w:val="24"/>
-        </w:rPr>
-      </w:pPr>
-      <w:r>
-        <w:rPr>
-          <w:rFonts w:ascii="Gill Sans MT" w:hAnsi="Gill Sans MT"/>
-          <w:sz w:val="24"/>
-          <w:szCs w:val="24"/>
-        </w:rPr>
-        <w:t xml:space="preserve">Q3: the size of board would need to be enlarged, and checks performed to ensure that pieces never move to the 2x2 squares in each corner. Additionally, everywhere a </w:t>
-      </w:r>
-      <w:proofErr w:type="spellStart"/>
-      <w:r>
-        <w:rPr>
-          <w:rFonts w:ascii="Gill Sans MT" w:hAnsi="Gill Sans MT"/>
-          <w:sz w:val="24"/>
-          <w:szCs w:val="24"/>
-        </w:rPr>
-        <w:t>bool</w:t>
-      </w:r>
-      <w:proofErr w:type="spellEnd"/>
-      <w:r>
-        <w:rPr>
-          <w:rFonts w:ascii="Gill Sans MT" w:hAnsi="Gill Sans MT"/>
-          <w:sz w:val="24"/>
-          <w:szCs w:val="24"/>
-        </w:rPr>
-        <w:t xml:space="preserve"> is used to represent </w:t>
-      </w:r>
-      <w:proofErr w:type="spellStart"/>
-      <w:r>
-        <w:rPr>
-          <w:rFonts w:ascii="Gill Sans MT" w:hAnsi="Gill Sans MT"/>
-          <w:sz w:val="24"/>
-          <w:szCs w:val="24"/>
-        </w:rPr>
-        <w:t>colour</w:t>
-      </w:r>
-      <w:proofErr w:type="spellEnd"/>
-      <w:r>
-        <w:rPr>
-          <w:rFonts w:ascii="Gill Sans MT" w:hAnsi="Gill Sans MT"/>
-          <w:sz w:val="24"/>
-          <w:szCs w:val="24"/>
-        </w:rPr>
-        <w:t xml:space="preserve">, we would need to change to an </w:t>
-      </w:r>
-      <w:proofErr w:type="spellStart"/>
-      <w:r>
-        <w:rPr>
-          <w:rFonts w:ascii="Gill Sans MT" w:hAnsi="Gill Sans MT"/>
-          <w:sz w:val="24"/>
-          <w:szCs w:val="24"/>
-        </w:rPr>
-        <w:t>int</w:t>
-      </w:r>
-      <w:proofErr w:type="spellEnd"/>
-      <w:r>
-        <w:rPr>
-          <w:rFonts w:ascii="Gill Sans MT" w:hAnsi="Gill Sans MT"/>
-          <w:sz w:val="24"/>
-          <w:szCs w:val="24"/>
-        </w:rPr>
-        <w:t xml:space="preserve"> (from 1-4). We would probably have a constant, static 2x4 array used to convert the player number to an </w:t>
-      </w:r>
-      <w:proofErr w:type="spellStart"/>
-      <w:r>
-        <w:rPr>
-          <w:rFonts w:ascii="Gill Sans MT" w:hAnsi="Gill Sans MT"/>
-          <w:sz w:val="24"/>
-          <w:szCs w:val="24"/>
-        </w:rPr>
-        <w:t>x</w:t>
-      </w:r>
-      <w:proofErr w:type="gramStart"/>
-      <w:r>
-        <w:rPr>
-          <w:rFonts w:ascii="Gill Sans MT" w:hAnsi="Gill Sans MT"/>
-          <w:sz w:val="24"/>
-          <w:szCs w:val="24"/>
-        </w:rPr>
-        <w:t>,y</w:t>
-      </w:r>
-      <w:proofErr w:type="spellEnd"/>
-      <w:proofErr w:type="gramEnd"/>
-      <w:r>
-        <w:rPr>
-          <w:rFonts w:ascii="Gill Sans MT" w:hAnsi="Gill Sans MT"/>
-          <w:sz w:val="24"/>
-          <w:szCs w:val="24"/>
-        </w:rPr>
-        <w:t xml:space="preserve"> direction. Lastly, there would be a couple of minor tweaks, such as increasing </w:t>
-      </w:r>
-      <w:proofErr w:type="spellStart"/>
-      <w:r>
-        <w:rPr>
-          <w:rFonts w:ascii="Gill Sans MT" w:hAnsi="Gill Sans MT"/>
-          <w:sz w:val="24"/>
-          <w:szCs w:val="24"/>
-        </w:rPr>
-        <w:t>Controller.players</w:t>
-      </w:r>
-      <w:proofErr w:type="spellEnd"/>
-      <w:r>
-        <w:rPr>
-          <w:rFonts w:ascii="Gill Sans MT" w:hAnsi="Gill Sans MT"/>
-          <w:sz w:val="24"/>
-          <w:szCs w:val="24"/>
-        </w:rPr>
-        <w:t xml:space="preserve"> from size 2 to size 4, and changing loop conditions</w:t>
-      </w:r>
     </w:p>
     <w:sectPr>
       <w:pgSz w:w="12240" w:h="15840"/>

</xml_diff>